<commit_message>
added line about card replacement
</commit_message>
<xml_diff>
--- a/concept/M2/361m2ReserveUseCase.docx
+++ b/concept/M2/361m2ReserveUseCase.docx
@@ -13,7 +13,6 @@
           <w:szCs w:val="24"/>
         </w:rPr>
       </w:pPr>
-      <w:proofErr w:type="spellStart"/>
       <w:r>
         <w:rPr>
           <w:rFonts w:ascii="Arial" w:hAnsi="Arial" w:cs="Arial"/>
@@ -24,7 +23,6 @@
         </w:rPr>
         <w:t>ReserveDevelopmentCard</w:t>
       </w:r>
-      <w:proofErr w:type="spellEnd"/>
     </w:p>
     <w:p>
       <w:pPr>
@@ -53,7 +51,6 @@
         </w:rPr>
         <w:t xml:space="preserve">: </w:t>
       </w:r>
-      <w:proofErr w:type="spellStart"/>
       <w:r>
         <w:rPr>
           <w:rFonts w:ascii="Arial" w:hAnsi="Arial" w:cs="Arial"/>
@@ -62,7 +59,6 @@
         </w:rPr>
         <w:t>ReserveDevelopmentCard</w:t>
       </w:r>
-      <w:proofErr w:type="spellEnd"/>
     </w:p>
     <w:p>
       <w:pPr>
@@ -394,6 +390,24 @@
           <w:szCs w:val="24"/>
         </w:rPr>
         <w:t>System</w:t>
+      </w:r>
+      <w:r>
+        <w:rPr>
+          <w:rFonts w:ascii="Arial" w:hAnsi="Arial" w:cs="Arial"/>
+          <w:i/>
+          <w:iCs/>
+          <w:sz w:val="24"/>
+          <w:szCs w:val="24"/>
+        </w:rPr>
+        <w:t xml:space="preserve"> </w:t>
+      </w:r>
+      <w:r>
+        <w:rPr>
+          <w:rFonts w:ascii="Arial" w:hAnsi="Arial" w:cs="Arial"/>
+          <w:sz w:val="24"/>
+          <w:szCs w:val="24"/>
+        </w:rPr>
+        <w:t>replenishes card if there are still cards of corresponding category left and</w:t>
       </w:r>
       <w:r>
         <w:rPr>

</xml_diff>